<commit_message>
Punto 11. Actualizar el repositorio local tras revertir un commit y modificar docx y Plantillas
</commit_message>
<xml_diff>
--- a/Procesos/ControlDeCambios/Plantillas/Responsabilidades/Plantilla_04_AsignaciónDeResponsabilidades.docx
+++ b/Procesos/ControlDeCambios/Plantillas/Responsabilidades/Plantilla_04_AsignaciónDeResponsabilidades.docx
@@ -89,7 +89,27 @@
                 <w:color w:val="808080"/>
                 <w:lang w:val="es-ES"/>
               </w:rPr>
-              <w:t xml:space="preserve"> dd/mm/ano</w:t>
+              <w:t xml:space="preserve"> </w:t>
+            </w:r>
+            <w:proofErr w:type="spellStart"/>
+            <w:r>
+              <w:rPr>
+                <w:i/>
+                <w:iCs/>
+                <w:color w:val="808080"/>
+                <w:lang w:val="es-ES"/>
+              </w:rPr>
+              <w:t>dd</w:t>
+            </w:r>
+            <w:proofErr w:type="spellEnd"/>
+            <w:r>
+              <w:rPr>
+                <w:i/>
+                <w:iCs/>
+                <w:color w:val="808080"/>
+                <w:lang w:val="es-ES"/>
+              </w:rPr>
+              <w:t>/mm/ano</w:t>
             </w:r>
           </w:p>
         </w:tc>
@@ -267,6 +287,683 @@
       </w:tr>
       <w:tr>
         <w:trPr>
+          <w:trHeight w:val="80"/>
+        </w:trPr>
+        <w:tc>
+          <w:tcPr>
+            <w:tcW w:w="14029" w:type="dxa"/>
+            <w:gridSpan w:val="3"/>
+            <w:tcBorders>
+              <w:top w:val="single" w:sz="4" w:space="0" w:color="auto"/>
+              <w:bottom w:val="single" w:sz="4" w:space="0" w:color="auto"/>
+            </w:tcBorders>
+            <w:shd w:val="clear" w:color="auto" w:fill="FAE2D5"/>
+            <w:vAlign w:val="center"/>
+          </w:tcPr>
+          <w:p>
+            <w:pPr>
+              <w:jc w:val="center"/>
+              <w:rPr>
+                <w:lang w:val="es-ES"/>
+              </w:rPr>
+            </w:pPr>
+            <w:r>
+              <w:t>PÓKER SCRUM</w:t>
+            </w:r>
+          </w:p>
+        </w:tc>
+      </w:tr>
+      <w:tr>
+        <w:trPr>
+          <w:trHeight w:val="3677"/>
+        </w:trPr>
+        <w:tc>
+          <w:tcPr>
+            <w:tcW w:w="14029" w:type="dxa"/>
+            <w:gridSpan w:val="3"/>
+            <w:tcBorders>
+              <w:top w:val="single" w:sz="4" w:space="0" w:color="auto"/>
+              <w:bottom w:val="single" w:sz="4" w:space="0" w:color="auto"/>
+            </w:tcBorders>
+            <w:shd w:val="clear" w:color="auto" w:fill="auto"/>
+          </w:tcPr>
+          <w:tbl>
+            <w:tblPr>
+              <w:tblpPr w:leftFromText="141" w:rightFromText="141" w:horzAnchor="margin" w:tblpXSpec="center" w:tblpY="680"/>
+              <w:tblOverlap w:val="never"/>
+              <w:tblW w:w="0" w:type="auto"/>
+              <w:tblBorders>
+                <w:top w:val="single" w:sz="4" w:space="0" w:color="auto"/>
+                <w:left w:val="single" w:sz="4" w:space="0" w:color="auto"/>
+                <w:bottom w:val="single" w:sz="4" w:space="0" w:color="auto"/>
+                <w:right w:val="single" w:sz="4" w:space="0" w:color="auto"/>
+                <w:insideH w:val="single" w:sz="4" w:space="0" w:color="auto"/>
+                <w:insideV w:val="single" w:sz="4" w:space="0" w:color="auto"/>
+              </w:tblBorders>
+              <w:tblLook w:val="04A0" w:firstRow="1" w:lastRow="0" w:firstColumn="1" w:lastColumn="0" w:noHBand="0" w:noVBand="1"/>
+            </w:tblPr>
+            <w:tblGrid>
+              <w:gridCol w:w="1530"/>
+              <w:gridCol w:w="1522"/>
+              <w:gridCol w:w="1522"/>
+              <w:gridCol w:w="1663"/>
+              <w:gridCol w:w="2097"/>
+              <w:gridCol w:w="910"/>
+            </w:tblGrid>
+            <w:tr>
+              <w:trPr>
+                <w:trHeight w:val="471"/>
+              </w:trPr>
+              <w:tc>
+                <w:tcPr>
+                  <w:tcW w:w="1530" w:type="dxa"/>
+                  <w:tcBorders>
+                    <w:top w:val="nil"/>
+                    <w:left w:val="nil"/>
+                  </w:tcBorders>
+                  <w:shd w:val="clear" w:color="auto" w:fill="auto"/>
+                  <w:vAlign w:val="center"/>
+                </w:tcPr>
+                <w:p>
+                  <w:pPr>
+                    <w:jc w:val="center"/>
+                    <w:rPr>
+                      <w:lang w:val="es-ES"/>
+                    </w:rPr>
+                  </w:pPr>
+                </w:p>
+              </w:tc>
+              <w:tc>
+                <w:tcPr>
+                  <w:tcW w:w="1522" w:type="dxa"/>
+                  <w:shd w:val="clear" w:color="auto" w:fill="auto"/>
+                  <w:vAlign w:val="center"/>
+                </w:tcPr>
+                <w:p>
+                  <w:pPr>
+                    <w:jc w:val="center"/>
+                    <w:rPr>
+                      <w:lang w:val="es-ES"/>
+                    </w:rPr>
+                  </w:pPr>
+                  <w:r>
+                    <w:rPr>
+                      <w:lang w:val="es-ES"/>
+                    </w:rPr>
+                    <w:t>María Lima</w:t>
+                  </w:r>
+                </w:p>
+              </w:tc>
+              <w:tc>
+                <w:tcPr>
+                  <w:tcW w:w="1522" w:type="dxa"/>
+                  <w:shd w:val="clear" w:color="auto" w:fill="auto"/>
+                  <w:vAlign w:val="center"/>
+                </w:tcPr>
+                <w:p>
+                  <w:pPr>
+                    <w:jc w:val="center"/>
+                    <w:rPr>
+                      <w:lang w:val="es-ES"/>
+                    </w:rPr>
+                  </w:pPr>
+                  <w:r>
+                    <w:rPr>
+                      <w:lang w:val="es-ES"/>
+                    </w:rPr>
+                    <w:t>Nerea Nieto</w:t>
+                  </w:r>
+                </w:p>
+              </w:tc>
+              <w:tc>
+                <w:tcPr>
+                  <w:tcW w:w="1663" w:type="dxa"/>
+                  <w:shd w:val="clear" w:color="auto" w:fill="auto"/>
+                  <w:vAlign w:val="center"/>
+                </w:tcPr>
+                <w:p>
+                  <w:pPr>
+                    <w:jc w:val="center"/>
+                    <w:rPr>
+                      <w:lang w:val="es-ES"/>
+                    </w:rPr>
+                  </w:pPr>
+                  <w:r>
+                    <w:rPr>
+                      <w:lang w:val="es-ES"/>
+                    </w:rPr>
+                    <w:t>Iñaki Dueñas</w:t>
+                  </w:r>
+                </w:p>
+              </w:tc>
+              <w:tc>
+                <w:tcPr>
+                  <w:tcW w:w="2097" w:type="dxa"/>
+                  <w:shd w:val="clear" w:color="auto" w:fill="auto"/>
+                  <w:vAlign w:val="center"/>
+                </w:tcPr>
+                <w:p>
+                  <w:pPr>
+                    <w:jc w:val="center"/>
+                    <w:rPr>
+                      <w:lang w:val="es-ES"/>
+                    </w:rPr>
+                  </w:pPr>
+                  <w:r>
+                    <w:rPr>
+                      <w:lang w:val="es-ES"/>
+                    </w:rPr>
+                    <w:t xml:space="preserve">Hugo </w:t>
+                  </w:r>
+                  <w:proofErr w:type="spellStart"/>
+                  <w:r>
+                    <w:rPr>
+                      <w:lang w:val="es-ES"/>
+                    </w:rPr>
+                    <w:t>Carreira</w:t>
+                  </w:r>
+                  <w:proofErr w:type="spellEnd"/>
+                </w:p>
+              </w:tc>
+              <w:tc>
+                <w:tcPr>
+                  <w:tcW w:w="910" w:type="dxa"/>
+                  <w:shd w:val="clear" w:color="auto" w:fill="auto"/>
+                  <w:vAlign w:val="center"/>
+                </w:tcPr>
+                <w:p>
+                  <w:pPr>
+                    <w:jc w:val="center"/>
+                    <w:rPr>
+                      <w:lang w:val="es-ES"/>
+                    </w:rPr>
+                  </w:pPr>
+                  <w:r>
+                    <w:rPr>
+                      <w:lang w:val="es-ES"/>
+                    </w:rPr>
+                    <w:t>Media</w:t>
+                  </w:r>
+                </w:p>
+              </w:tc>
+            </w:tr>
+            <w:tr>
+              <w:trPr>
+                <w:trHeight w:val="494"/>
+              </w:trPr>
+              <w:tc>
+                <w:tcPr>
+                  <w:tcW w:w="1530" w:type="dxa"/>
+                  <w:shd w:val="clear" w:color="auto" w:fill="auto"/>
+                  <w:vAlign w:val="center"/>
+                </w:tcPr>
+                <w:p>
+                  <w:pPr>
+                    <w:jc w:val="center"/>
+                    <w:rPr>
+                      <w:lang w:val="es-ES"/>
+                    </w:rPr>
+                  </w:pPr>
+                  <w:r>
+                    <w:rPr>
+                      <w:lang w:val="es-ES"/>
+                    </w:rPr>
+                    <w:t>Votación 1</w:t>
+                  </w:r>
+                </w:p>
+              </w:tc>
+              <w:tc>
+                <w:tcPr>
+                  <w:tcW w:w="1522" w:type="dxa"/>
+                  <w:shd w:val="clear" w:color="auto" w:fill="auto"/>
+                  <w:vAlign w:val="center"/>
+                </w:tcPr>
+                <w:p>
+                  <w:pPr>
+                    <w:jc w:val="center"/>
+                    <w:rPr>
+                      <w:lang w:val="es-ES"/>
+                    </w:rPr>
+                  </w:pPr>
+                </w:p>
+              </w:tc>
+              <w:tc>
+                <w:tcPr>
+                  <w:tcW w:w="1522" w:type="dxa"/>
+                  <w:shd w:val="clear" w:color="auto" w:fill="auto"/>
+                  <w:vAlign w:val="center"/>
+                </w:tcPr>
+                <w:p>
+                  <w:pPr>
+                    <w:jc w:val="center"/>
+                    <w:rPr>
+                      <w:lang w:val="es-ES"/>
+                    </w:rPr>
+                  </w:pPr>
+                </w:p>
+              </w:tc>
+              <w:tc>
+                <w:tcPr>
+                  <w:tcW w:w="1663" w:type="dxa"/>
+                  <w:shd w:val="clear" w:color="auto" w:fill="auto"/>
+                  <w:vAlign w:val="center"/>
+                </w:tcPr>
+                <w:p>
+                  <w:pPr>
+                    <w:jc w:val="center"/>
+                    <w:rPr>
+                      <w:lang w:val="es-ES"/>
+                    </w:rPr>
+                  </w:pPr>
+                </w:p>
+              </w:tc>
+              <w:tc>
+                <w:tcPr>
+                  <w:tcW w:w="2097" w:type="dxa"/>
+                  <w:shd w:val="clear" w:color="auto" w:fill="auto"/>
+                  <w:vAlign w:val="center"/>
+                </w:tcPr>
+                <w:p>
+                  <w:pPr>
+                    <w:jc w:val="center"/>
+                    <w:rPr>
+                      <w:lang w:val="es-ES"/>
+                    </w:rPr>
+                  </w:pPr>
+                </w:p>
+              </w:tc>
+              <w:tc>
+                <w:tcPr>
+                  <w:tcW w:w="910" w:type="dxa"/>
+                  <w:shd w:val="clear" w:color="auto" w:fill="auto"/>
+                  <w:vAlign w:val="center"/>
+                </w:tcPr>
+                <w:p>
+                  <w:pPr>
+                    <w:jc w:val="center"/>
+                    <w:rPr>
+                      <w:lang w:val="es-ES"/>
+                    </w:rPr>
+                  </w:pPr>
+                </w:p>
+              </w:tc>
+            </w:tr>
+            <w:tr>
+              <w:trPr>
+                <w:trHeight w:val="471"/>
+              </w:trPr>
+              <w:tc>
+                <w:tcPr>
+                  <w:tcW w:w="1530" w:type="dxa"/>
+                  <w:tcBorders>
+                    <w:bottom w:val="single" w:sz="4" w:space="0" w:color="auto"/>
+                  </w:tcBorders>
+                  <w:shd w:val="clear" w:color="auto" w:fill="auto"/>
+                  <w:vAlign w:val="center"/>
+                </w:tcPr>
+                <w:p>
+                  <w:pPr>
+                    <w:jc w:val="center"/>
+                    <w:rPr>
+                      <w:lang w:val="es-ES"/>
+                    </w:rPr>
+                  </w:pPr>
+                  <w:r>
+                    <w:rPr>
+                      <w:lang w:val="es-ES"/>
+                    </w:rPr>
+                    <w:t>Votación 2</w:t>
+                  </w:r>
+                </w:p>
+              </w:tc>
+              <w:tc>
+                <w:tcPr>
+                  <w:tcW w:w="1522" w:type="dxa"/>
+                  <w:tcBorders>
+                    <w:bottom w:val="single" w:sz="4" w:space="0" w:color="auto"/>
+                  </w:tcBorders>
+                  <w:shd w:val="clear" w:color="auto" w:fill="auto"/>
+                  <w:vAlign w:val="center"/>
+                </w:tcPr>
+                <w:p>
+                  <w:pPr>
+                    <w:jc w:val="center"/>
+                    <w:rPr>
+                      <w:lang w:val="es-ES"/>
+                    </w:rPr>
+                  </w:pPr>
+                </w:p>
+              </w:tc>
+              <w:tc>
+                <w:tcPr>
+                  <w:tcW w:w="1522" w:type="dxa"/>
+                  <w:tcBorders>
+                    <w:bottom w:val="single" w:sz="4" w:space="0" w:color="auto"/>
+                  </w:tcBorders>
+                  <w:shd w:val="clear" w:color="auto" w:fill="auto"/>
+                  <w:vAlign w:val="center"/>
+                </w:tcPr>
+                <w:p>
+                  <w:pPr>
+                    <w:jc w:val="center"/>
+                    <w:rPr>
+                      <w:lang w:val="es-ES"/>
+                    </w:rPr>
+                  </w:pPr>
+                </w:p>
+              </w:tc>
+              <w:tc>
+                <w:tcPr>
+                  <w:tcW w:w="1663" w:type="dxa"/>
+                  <w:tcBorders>
+                    <w:bottom w:val="single" w:sz="4" w:space="0" w:color="auto"/>
+                  </w:tcBorders>
+                  <w:shd w:val="clear" w:color="auto" w:fill="auto"/>
+                  <w:vAlign w:val="center"/>
+                </w:tcPr>
+                <w:p>
+                  <w:pPr>
+                    <w:jc w:val="center"/>
+                    <w:rPr>
+                      <w:lang w:val="es-ES"/>
+                    </w:rPr>
+                  </w:pPr>
+                </w:p>
+              </w:tc>
+              <w:tc>
+                <w:tcPr>
+                  <w:tcW w:w="2097" w:type="dxa"/>
+                  <w:tcBorders>
+                    <w:bottom w:val="single" w:sz="4" w:space="0" w:color="auto"/>
+                  </w:tcBorders>
+                  <w:shd w:val="clear" w:color="auto" w:fill="auto"/>
+                  <w:vAlign w:val="center"/>
+                </w:tcPr>
+                <w:p>
+                  <w:pPr>
+                    <w:jc w:val="center"/>
+                    <w:rPr>
+                      <w:lang w:val="es-ES"/>
+                    </w:rPr>
+                  </w:pPr>
+                </w:p>
+              </w:tc>
+              <w:tc>
+                <w:tcPr>
+                  <w:tcW w:w="910" w:type="dxa"/>
+                  <w:shd w:val="clear" w:color="auto" w:fill="auto"/>
+                  <w:vAlign w:val="center"/>
+                </w:tcPr>
+                <w:p>
+                  <w:pPr>
+                    <w:jc w:val="center"/>
+                    <w:rPr>
+                      <w:lang w:val="es-ES"/>
+                    </w:rPr>
+                  </w:pPr>
+                </w:p>
+              </w:tc>
+            </w:tr>
+            <w:tr>
+              <w:trPr>
+                <w:trHeight w:val="494"/>
+              </w:trPr>
+              <w:tc>
+                <w:tcPr>
+                  <w:tcW w:w="1530" w:type="dxa"/>
+                  <w:tcBorders>
+                    <w:bottom w:val="single" w:sz="4" w:space="0" w:color="auto"/>
+                  </w:tcBorders>
+                  <w:shd w:val="clear" w:color="auto" w:fill="auto"/>
+                  <w:vAlign w:val="center"/>
+                </w:tcPr>
+                <w:p>
+                  <w:pPr>
+                    <w:jc w:val="center"/>
+                    <w:rPr>
+                      <w:lang w:val="es-ES"/>
+                    </w:rPr>
+                  </w:pPr>
+                  <w:r>
+                    <w:rPr>
+                      <w:lang w:val="es-ES"/>
+                    </w:rPr>
+                    <w:t>Votación 3</w:t>
+                  </w:r>
+                </w:p>
+              </w:tc>
+              <w:tc>
+                <w:tcPr>
+                  <w:tcW w:w="1522" w:type="dxa"/>
+                  <w:tcBorders>
+                    <w:bottom w:val="single" w:sz="4" w:space="0" w:color="auto"/>
+                  </w:tcBorders>
+                  <w:shd w:val="clear" w:color="auto" w:fill="auto"/>
+                  <w:vAlign w:val="center"/>
+                </w:tcPr>
+                <w:p>
+                  <w:pPr>
+                    <w:jc w:val="center"/>
+                    <w:rPr>
+                      <w:lang w:val="es-ES"/>
+                    </w:rPr>
+                  </w:pPr>
+                </w:p>
+              </w:tc>
+              <w:tc>
+                <w:tcPr>
+                  <w:tcW w:w="1522" w:type="dxa"/>
+                  <w:tcBorders>
+                    <w:bottom w:val="single" w:sz="4" w:space="0" w:color="auto"/>
+                  </w:tcBorders>
+                  <w:shd w:val="clear" w:color="auto" w:fill="auto"/>
+                  <w:vAlign w:val="center"/>
+                </w:tcPr>
+                <w:p>
+                  <w:pPr>
+                    <w:jc w:val="center"/>
+                    <w:rPr>
+                      <w:lang w:val="es-ES"/>
+                    </w:rPr>
+                  </w:pPr>
+                </w:p>
+              </w:tc>
+              <w:tc>
+                <w:tcPr>
+                  <w:tcW w:w="1663" w:type="dxa"/>
+                  <w:tcBorders>
+                    <w:bottom w:val="single" w:sz="4" w:space="0" w:color="auto"/>
+                  </w:tcBorders>
+                  <w:shd w:val="clear" w:color="auto" w:fill="auto"/>
+                  <w:vAlign w:val="center"/>
+                </w:tcPr>
+                <w:p>
+                  <w:pPr>
+                    <w:jc w:val="center"/>
+                    <w:rPr>
+                      <w:lang w:val="es-ES"/>
+                    </w:rPr>
+                  </w:pPr>
+                </w:p>
+              </w:tc>
+              <w:tc>
+                <w:tcPr>
+                  <w:tcW w:w="2097" w:type="dxa"/>
+                  <w:tcBorders>
+                    <w:bottom w:val="single" w:sz="4" w:space="0" w:color="auto"/>
+                  </w:tcBorders>
+                  <w:shd w:val="clear" w:color="auto" w:fill="auto"/>
+                  <w:vAlign w:val="center"/>
+                </w:tcPr>
+                <w:p>
+                  <w:pPr>
+                    <w:jc w:val="center"/>
+                    <w:rPr>
+                      <w:lang w:val="es-ES"/>
+                    </w:rPr>
+                  </w:pPr>
+                </w:p>
+              </w:tc>
+              <w:tc>
+                <w:tcPr>
+                  <w:tcW w:w="910" w:type="dxa"/>
+                  <w:tcBorders>
+                    <w:bottom w:val="single" w:sz="4" w:space="0" w:color="auto"/>
+                  </w:tcBorders>
+                  <w:shd w:val="clear" w:color="auto" w:fill="auto"/>
+                  <w:vAlign w:val="center"/>
+                </w:tcPr>
+                <w:p>
+                  <w:pPr>
+                    <w:jc w:val="center"/>
+                    <w:rPr>
+                      <w:lang w:val="es-ES"/>
+                    </w:rPr>
+                  </w:pPr>
+                </w:p>
+              </w:tc>
+            </w:tr>
+            <w:tr>
+              <w:trPr>
+                <w:trHeight w:val="471"/>
+              </w:trPr>
+              <w:tc>
+                <w:tcPr>
+                  <w:tcW w:w="1530" w:type="dxa"/>
+                  <w:tcBorders>
+                    <w:top w:val="single" w:sz="4" w:space="0" w:color="auto"/>
+                    <w:left w:val="nil"/>
+                    <w:bottom w:val="nil"/>
+                    <w:right w:val="nil"/>
+                  </w:tcBorders>
+                  <w:shd w:val="clear" w:color="auto" w:fill="auto"/>
+                  <w:vAlign w:val="center"/>
+                </w:tcPr>
+                <w:p>
+                  <w:pPr>
+                    <w:jc w:val="center"/>
+                    <w:rPr>
+                      <w:lang w:val="es-ES"/>
+                    </w:rPr>
+                  </w:pPr>
+                </w:p>
+              </w:tc>
+              <w:tc>
+                <w:tcPr>
+                  <w:tcW w:w="1522" w:type="dxa"/>
+                  <w:tcBorders>
+                    <w:top w:val="single" w:sz="4" w:space="0" w:color="auto"/>
+                    <w:left w:val="nil"/>
+                    <w:bottom w:val="nil"/>
+                    <w:right w:val="nil"/>
+                  </w:tcBorders>
+                  <w:shd w:val="clear" w:color="auto" w:fill="auto"/>
+                  <w:vAlign w:val="center"/>
+                </w:tcPr>
+                <w:p>
+                  <w:pPr>
+                    <w:jc w:val="center"/>
+                    <w:rPr>
+                      <w:lang w:val="es-ES"/>
+                    </w:rPr>
+                  </w:pPr>
+                </w:p>
+              </w:tc>
+              <w:tc>
+                <w:tcPr>
+                  <w:tcW w:w="1522" w:type="dxa"/>
+                  <w:tcBorders>
+                    <w:top w:val="single" w:sz="4" w:space="0" w:color="auto"/>
+                    <w:left w:val="nil"/>
+                    <w:bottom w:val="nil"/>
+                    <w:right w:val="nil"/>
+                  </w:tcBorders>
+                  <w:shd w:val="clear" w:color="auto" w:fill="auto"/>
+                  <w:vAlign w:val="center"/>
+                </w:tcPr>
+                <w:p>
+                  <w:pPr>
+                    <w:jc w:val="center"/>
+                    <w:rPr>
+                      <w:lang w:val="es-ES"/>
+                    </w:rPr>
+                  </w:pPr>
+                </w:p>
+              </w:tc>
+              <w:tc>
+                <w:tcPr>
+                  <w:tcW w:w="1663" w:type="dxa"/>
+                  <w:tcBorders>
+                    <w:top w:val="single" w:sz="4" w:space="0" w:color="auto"/>
+                    <w:left w:val="nil"/>
+                    <w:bottom w:val="nil"/>
+                    <w:right w:val="nil"/>
+                  </w:tcBorders>
+                  <w:shd w:val="clear" w:color="auto" w:fill="auto"/>
+                  <w:vAlign w:val="center"/>
+                </w:tcPr>
+                <w:p>
+                  <w:pPr>
+                    <w:jc w:val="center"/>
+                    <w:rPr>
+                      <w:lang w:val="es-ES"/>
+                    </w:rPr>
+                  </w:pPr>
+                </w:p>
+              </w:tc>
+              <w:tc>
+                <w:tcPr>
+                  <w:tcW w:w="2097" w:type="dxa"/>
+                  <w:tcBorders>
+                    <w:top w:val="single" w:sz="4" w:space="0" w:color="auto"/>
+                    <w:left w:val="nil"/>
+                    <w:bottom w:val="nil"/>
+                    <w:right w:val="single" w:sz="4" w:space="0" w:color="auto"/>
+                  </w:tcBorders>
+                  <w:shd w:val="clear" w:color="auto" w:fill="auto"/>
+                  <w:vAlign w:val="center"/>
+                </w:tcPr>
+                <w:p>
+                  <w:pPr>
+                    <w:jc w:val="center"/>
+                    <w:rPr>
+                      <w:lang w:val="es-ES"/>
+                    </w:rPr>
+                  </w:pPr>
+                </w:p>
+              </w:tc>
+              <w:tc>
+                <w:tcPr>
+                  <w:tcW w:w="910" w:type="dxa"/>
+                  <w:tcBorders>
+                    <w:left w:val="single" w:sz="4" w:space="0" w:color="auto"/>
+                  </w:tcBorders>
+                  <w:shd w:val="clear" w:color="auto" w:fill="auto"/>
+                  <w:vAlign w:val="center"/>
+                </w:tcPr>
+                <w:p>
+                  <w:pPr>
+                    <w:jc w:val="center"/>
+                    <w:rPr>
+                      <w:lang w:val="es-ES"/>
+                    </w:rPr>
+                  </w:pPr>
+                </w:p>
+              </w:tc>
+            </w:tr>
+          </w:tbl>
+          <w:p>
+            <w:pPr>
+              <w:jc w:val="center"/>
+              <w:rPr>
+                <w:lang w:val="es-ES"/>
+              </w:rPr>
+            </w:pPr>
+          </w:p>
+        </w:tc>
+      </w:tr>
+      <w:tr>
+        <w:trPr>
           <w:trHeight w:val="300"/>
         </w:trPr>
         <w:tc>
@@ -333,13 +1030,7 @@
         </w:tc>
       </w:tr>
     </w:tbl>
-    <w:p>
-      <w:pPr>
-        <w:rPr>
-          <w:lang w:val="es-ES"/>
-        </w:rPr>
-      </w:pPr>
-    </w:p>
+    <w:p/>
     <w:sectPr>
       <w:pgSz w:w="16838" w:h="11906" w:orient="landscape"/>
       <w:pgMar w:top="1701" w:right="1417" w:bottom="1701" w:left="1417" w:header="708" w:footer="708" w:gutter="0"/>

</xml_diff>